<commit_message>
Term Paper - 2
Updated
</commit_message>
<xml_diff>
--- a/Term Paper/Paper 2/Kiran Shettar, Paper 2, 28-nov-2017, Complete Paper.docx
+++ b/Term Paper/Paper 2/Kiran Shettar, Paper 2, 28-nov-2017, Complete Paper.docx
@@ -171,7 +171,6 @@
         <w:ind w:firstLine="0"/>
       </w:pPr>
       <w:r>
-        <w:lastRenderedPageBreak/>
         <w:t xml:space="preserve">Introduction </w:t>
       </w:r>
     </w:p>
@@ -185,7 +184,13 @@
         <w:t>Mixed reality is a rapidly expanding field. Fitness represents a tiny fraction of the AR effort, which focuses primarily on entertainment. We have all seen many exercise apps</w:t>
       </w:r>
       <w:r>
-        <w:t xml:space="preserve"> which demonstrates different types of exercise with human animation.</w:t>
+        <w:t xml:space="preserve"> which demonstrates different types of exercise with human animation</w:t>
+      </w:r>
+      <w:r>
+        <w:t xml:space="preserve"> as shown in image – 1</w:t>
+      </w:r>
+      <w:r>
+        <w:t>.</w:t>
       </w:r>
     </w:p>
     <w:p>
@@ -199,9 +204,9 @@
           <w:noProof/>
         </w:rPr>
         <w:drawing>
-          <wp:inline distT="0" distB="0" distL="0" distR="0" wp14:anchorId="6246E486" wp14:editId="7257FE33">
-            <wp:extent cx="2971276" cy="1958340"/>
-            <wp:effectExtent l="0" t="0" r="635" b="3810"/>
+          <wp:inline distT="0" distB="0" distL="0" distR="0" wp14:anchorId="6246E486" wp14:editId="2CA7BF39">
+            <wp:extent cx="2971165" cy="2004060"/>
+            <wp:effectExtent l="0" t="0" r="635" b="0"/>
             <wp:docPr id="1" name="Picture 1"/>
             <wp:cNvGraphicFramePr>
               <a:graphicFrameLocks xmlns:a="http://schemas.openxmlformats.org/drawingml/2006/main" noChangeAspect="1"/>
@@ -222,7 +227,7 @@
                   <pic:spPr>
                     <a:xfrm>
                       <a:off x="0" y="0"/>
-                      <a:ext cx="2988926" cy="1969973"/>
+                      <a:ext cx="2988942" cy="2016051"/>
                     </a:xfrm>
                     <a:prstGeom prst="rect">
                       <a:avLst/>
@@ -248,7 +253,21 @@
           <w:sz w:val="16"/>
           <w:szCs w:val="16"/>
         </w:rPr>
-        <w:t>image: Nike Training App</w:t>
+        <w:t>image</w:t>
+      </w:r>
+      <w:r>
+        <w:rPr>
+          <w:sz w:val="16"/>
+          <w:szCs w:val="16"/>
+        </w:rPr>
+        <w:t xml:space="preserve"> – 1</w:t>
+      </w:r>
+      <w:r>
+        <w:rPr>
+          <w:sz w:val="16"/>
+          <w:szCs w:val="16"/>
+        </w:rPr>
+        <w:t>: Nike Training App</w:t>
       </w:r>
     </w:p>
     <w:p>
@@ -261,16 +280,16 @@
         <w:t>A mixed reality human</w:t>
       </w:r>
       <w:r>
-        <w:t xml:space="preserve"> </w:t>
-      </w:r>
-      <w:r>
-        <w:t>(MRHs)</w:t>
-      </w:r>
-      <w:r>
-        <w:t xml:space="preserve"> </w:t>
-      </w:r>
-      <w:r>
-        <w:t>hologram can be developed to perform different exercise actions like one mentioned in the image above. This could be viewed with the Mobile AR technology or by wearing a</w:t>
+        <w:t xml:space="preserve"> (MRHs) </w:t>
+      </w:r>
+      <w:r>
+        <w:t xml:space="preserve">hologram can be developed to perform different exercise actions like one mentioned in image </w:t>
+      </w:r>
+      <w:r>
+        <w:t>- 1</w:t>
+      </w:r>
+      <w:r>
+        <w:t>. This could be viewed with the Mobile AR technology or by wearing a</w:t>
       </w:r>
       <w:r>
         <w:t xml:space="preserve"> physical</w:t>
@@ -295,6 +314,9 @@
         <w:t xml:space="preserve">When it comes to the medical field, physiotherapy treatment is something that can be performed with two persons. The first person would be the patient and the second person would be the person who is helping the patient </w:t>
       </w:r>
       <w:r>
+        <w:t xml:space="preserve">to </w:t>
+      </w:r>
+      <w:r>
         <w:t xml:space="preserve">perform </w:t>
       </w:r>
       <w:r>
@@ -327,8 +349,6 @@
       <w:r>
         <w:t>can be developed as models with communication behavior.</w:t>
       </w:r>
-      <w:bookmarkStart w:id="0" w:name="_GoBack"/>
-      <w:bookmarkEnd w:id="0"/>
       <w:r>
         <w:t xml:space="preserve"> </w:t>
       </w:r>
@@ -381,49 +401,115 @@
           <w:sz w:val="20"/>
           <w:szCs w:val="20"/>
         </w:rPr>
-        <w:t>The implementation of a CNUI has a 3D gesture interface, a multitouch-interface, and a paper based instance. Here, we will be using a paper that can be transferred into a virtual interface</w:t>
-      </w:r>
-      <w:r>
-        <w:rPr>
-          <w:sz w:val="20"/>
-          <w:szCs w:val="20"/>
-        </w:rPr>
-        <w:t xml:space="preserve">. A </w:t>
-      </w:r>
-      <w:r>
-        <w:rPr>
-          <w:sz w:val="20"/>
-          <w:szCs w:val="20"/>
-        </w:rPr>
-        <w:t>camera placed on the top of a paper, will be used to capture the sheet. A different object can also be used in place of a sheet of paper. For the device continuity a touch table is connected so that the user can move the sheet of paper in multiple directions. The content is inserted into the corner of the table we are using. The</w:t>
-      </w:r>
-      <w:r>
-        <w:rPr>
-          <w:sz w:val="20"/>
-          <w:szCs w:val="20"/>
-        </w:rPr>
-        <w:t>n,</w:t>
-      </w:r>
-      <w:r>
-        <w:rPr>
-          <w:sz w:val="20"/>
-          <w:szCs w:val="20"/>
-        </w:rPr>
-        <w:t xml:space="preserve"> </w:t>
-      </w:r>
-      <w:r>
-        <w:rPr>
-          <w:sz w:val="20"/>
-          <w:szCs w:val="20"/>
-        </w:rPr>
-        <w:t xml:space="preserve">the </w:t>
-      </w:r>
-      <w:r>
-        <w:rPr>
-          <w:sz w:val="20"/>
-          <w:szCs w:val="20"/>
-        </w:rPr>
-        <w:t xml:space="preserve">user can then access it from there. After some time, the content disappears thinking that the user did not remove it intentionally. </w:t>
+        <w:t xml:space="preserve">The implementation of </w:t>
+      </w:r>
+      <w:r>
+        <w:rPr>
+          <w:sz w:val="20"/>
+          <w:szCs w:val="20"/>
+        </w:rPr>
+        <w:t>this</w:t>
+      </w:r>
+      <w:r>
+        <w:rPr>
+          <w:sz w:val="20"/>
+          <w:szCs w:val="20"/>
+        </w:rPr>
+        <w:t xml:space="preserve"> system would be requiring the following devices/products and features:</w:t>
+      </w:r>
+    </w:p>
+    <w:p>
+      <w:pPr>
+        <w:pStyle w:val="FigureCaption"/>
+        <w:numPr>
+          <w:ilvl w:val="0"/>
+          <w:numId w:val="45"/>
+        </w:numPr>
+        <w:rPr>
+          <w:sz w:val="20"/>
+          <w:szCs w:val="20"/>
+        </w:rPr>
+      </w:pPr>
+      <w:r>
+        <w:rPr>
+          <w:sz w:val="20"/>
+          <w:szCs w:val="20"/>
+        </w:rPr>
+        <w:t>AR featured mobile device</w:t>
+      </w:r>
+    </w:p>
+    <w:p>
+      <w:pPr>
+        <w:pStyle w:val="FigureCaption"/>
+        <w:numPr>
+          <w:ilvl w:val="0"/>
+          <w:numId w:val="45"/>
+        </w:numPr>
+        <w:rPr>
+          <w:sz w:val="20"/>
+          <w:szCs w:val="20"/>
+        </w:rPr>
+      </w:pPr>
+      <w:r>
+        <w:rPr>
+          <w:sz w:val="20"/>
+          <w:szCs w:val="20"/>
+        </w:rPr>
+        <w:t xml:space="preserve">A rotating stand that holds the </w:t>
+      </w:r>
+      <w:r>
+        <w:rPr>
+          <w:sz w:val="20"/>
+          <w:szCs w:val="20"/>
+        </w:rPr>
+        <w:t xml:space="preserve">AR featured </w:t>
+      </w:r>
+      <w:r>
+        <w:rPr>
+          <w:sz w:val="20"/>
+          <w:szCs w:val="20"/>
+        </w:rPr>
+        <w:t>mobile device</w:t>
+      </w:r>
+    </w:p>
+    <w:p>
+      <w:pPr>
+        <w:pStyle w:val="FigureCaption"/>
+        <w:numPr>
+          <w:ilvl w:val="0"/>
+          <w:numId w:val="45"/>
+        </w:numPr>
+        <w:rPr>
+          <w:sz w:val="20"/>
+          <w:szCs w:val="20"/>
+        </w:rPr>
+      </w:pPr>
+      <w:r>
+        <w:rPr>
+          <w:sz w:val="20"/>
+          <w:szCs w:val="20"/>
+        </w:rPr>
+        <w:t>Open space to place a virtual human</w:t>
+      </w:r>
+    </w:p>
+    <w:p>
+      <w:pPr>
+        <w:pStyle w:val="FigureCaption"/>
+        <w:numPr>
+          <w:ilvl w:val="0"/>
+          <w:numId w:val="45"/>
+        </w:numPr>
+        <w:rPr>
+          <w:sz w:val="20"/>
+          <w:szCs w:val="20"/>
+        </w:rPr>
+      </w:pPr>
+      <w:r>
+        <w:rPr>
+          <w:sz w:val="20"/>
+          <w:szCs w:val="20"/>
+        </w:rPr>
+        <w:t>Mobile App with AR virtual human that has different exercise capabilities</w:t>
       </w:r>
     </w:p>
     <w:p>
@@ -456,7 +542,56 @@
           <w:sz w:val="20"/>
           <w:szCs w:val="20"/>
         </w:rPr>
-        <w:t xml:space="preserve">The major part of the system is AR-based 3D hand gesture interface for all possible actions with the real-world objects. Using the hand gestures, the user can interact with the object like selecting parts of the object just like how we do it on devices like Microsoft HoloLens. User can pull information by </w:t>
+        <w:t>The major part of the system is AR-based 3D hand gesture interface for all possible actions with the real-world objects.</w:t>
+      </w:r>
+      <w:r>
+        <w:rPr>
+          <w:sz w:val="20"/>
+          <w:szCs w:val="20"/>
+        </w:rPr>
+        <w:t xml:space="preserve"> The other part would be de</w:t>
+      </w:r>
+      <w:r>
+        <w:rPr>
+          <w:sz w:val="20"/>
+          <w:szCs w:val="20"/>
+        </w:rPr>
+        <w:t>signing virtual human object to perform many different actions or exercise.</w:t>
+      </w:r>
+      <w:r>
+        <w:rPr>
+          <w:sz w:val="20"/>
+          <w:szCs w:val="20"/>
+        </w:rPr>
+        <w:t xml:space="preserve"> Using the hand gestures, the user can interact with the object like </w:t>
+      </w:r>
+      <w:r>
+        <w:rPr>
+          <w:sz w:val="20"/>
+          <w:szCs w:val="20"/>
+        </w:rPr>
+        <w:t>playing or pausing the actions</w:t>
+      </w:r>
+      <w:r>
+        <w:rPr>
+          <w:sz w:val="20"/>
+          <w:szCs w:val="20"/>
+        </w:rPr>
+        <w:t xml:space="preserve"> whenever necessary</w:t>
+      </w:r>
+      <w:r>
+        <w:rPr>
+          <w:sz w:val="20"/>
+          <w:szCs w:val="20"/>
+        </w:rPr>
+        <w:t>.</w:t>
+      </w:r>
+      <w:r>
+        <w:rPr>
+          <w:sz w:val="20"/>
+          <w:szCs w:val="20"/>
+        </w:rPr>
+        <w:t xml:space="preserve"> User can pull information by </w:t>
       </w:r>
       <w:r>
         <w:rPr>
@@ -484,7 +619,14 @@
           <w:sz w:val="20"/>
           <w:szCs w:val="20"/>
         </w:rPr>
-        <w:t xml:space="preserve"> and </w:t>
+        <w:t xml:space="preserve"> </w:t>
+      </w:r>
+      <w:r>
+        <w:rPr>
+          <w:sz w:val="20"/>
+          <w:szCs w:val="20"/>
+        </w:rPr>
+        <w:t xml:space="preserve">and </w:t>
       </w:r>
       <w:r>
         <w:rPr>
@@ -498,7 +640,7 @@
           <w:sz w:val="20"/>
           <w:szCs w:val="20"/>
         </w:rPr>
-        <w:t>move away</w:t>
+        <w:t>place</w:t>
       </w:r>
       <w:r>
         <w:rPr>
@@ -512,7 +654,84 @@
           <w:sz w:val="20"/>
           <w:szCs w:val="20"/>
         </w:rPr>
-        <w:t xml:space="preserve"> hand gestures. The gestures being used in the system are like pointing, grabbing, dragging, and dropping to interact with the virtual paper. For the hand gesture detection, an extension of hand posture classification is being used here. There are two fixed cameras, one above the table, and the second one near user’s head location. </w:t>
+        <w:t xml:space="preserve"> hand gestures</w:t>
+      </w:r>
+      <w:r>
+        <w:rPr>
+          <w:sz w:val="20"/>
+          <w:szCs w:val="20"/>
+        </w:rPr>
+        <w:t xml:space="preserve"> where a new window would pop up and show the details of the exercise</w:t>
+      </w:r>
+      <w:r>
+        <w:rPr>
+          <w:sz w:val="20"/>
+          <w:szCs w:val="20"/>
+        </w:rPr>
+        <w:t xml:space="preserve">. The gestures being used in the system are like pointing, grabbing, dragging, </w:t>
+      </w:r>
+      <w:r>
+        <w:rPr>
+          <w:sz w:val="20"/>
+          <w:szCs w:val="20"/>
+        </w:rPr>
+        <w:t xml:space="preserve">resizing </w:t>
+      </w:r>
+      <w:r>
+        <w:rPr>
+          <w:sz w:val="20"/>
+          <w:szCs w:val="20"/>
+        </w:rPr>
+        <w:t xml:space="preserve">and dropping to interact with the virtual </w:t>
+      </w:r>
+      <w:r>
+        <w:rPr>
+          <w:sz w:val="20"/>
+          <w:szCs w:val="20"/>
+        </w:rPr>
+        <w:t>human object</w:t>
+      </w:r>
+      <w:r>
+        <w:rPr>
+          <w:sz w:val="20"/>
+          <w:szCs w:val="20"/>
+        </w:rPr>
+        <w:t xml:space="preserve">. For the hand gesture detection, an extension of </w:t>
+      </w:r>
+      <w:r>
+        <w:rPr>
+          <w:sz w:val="20"/>
+          <w:szCs w:val="20"/>
+        </w:rPr>
+        <w:t>Virtual Reality Framework is being used here.</w:t>
+      </w:r>
+      <w:r>
+        <w:rPr>
+          <w:sz w:val="20"/>
+          <w:szCs w:val="20"/>
+        </w:rPr>
+        <w:t xml:space="preserve"> </w:t>
+      </w:r>
+      <w:r>
+        <w:rPr>
+          <w:sz w:val="20"/>
+          <w:szCs w:val="20"/>
+        </w:rPr>
+        <w:t>There would be a mobile app to perform these features</w:t>
+      </w:r>
+      <w:r>
+        <w:rPr>
+          <w:sz w:val="20"/>
+          <w:szCs w:val="20"/>
+        </w:rPr>
+        <w:t xml:space="preserve"> that supports AR</w:t>
+      </w:r>
+      <w:r>
+        <w:rPr>
+          <w:sz w:val="20"/>
+          <w:szCs w:val="20"/>
+        </w:rPr>
+        <w:t>.</w:t>
       </w:r>
     </w:p>
     <w:p>
@@ -526,75 +745,493 @@
       </w:pPr>
       <w:r>
         <w:rPr>
-          <w:sz w:val="20"/>
-          <w:szCs w:val="20"/>
-        </w:rPr>
-        <w:t xml:space="preserve">As you place the virtual piece of paper, the content of the virtual piece of paper is printed in an </w:t>
-      </w:r>
-      <w:proofErr w:type="spellStart"/>
-      <w:r>
-        <w:rPr>
-          <w:sz w:val="20"/>
-          <w:szCs w:val="20"/>
-        </w:rPr>
-        <w:t>Anoto</w:t>
-      </w:r>
-      <w:proofErr w:type="spellEnd"/>
-      <w:r>
-        <w:rPr>
-          <w:sz w:val="20"/>
-          <w:szCs w:val="20"/>
-        </w:rPr>
-        <w:t xml:space="preserve"> pattern where the user can take real-world instance and he can use the grab-and-pull procedure. By doing this a consistent look and feel of a real paper can be achieved. </w:t>
+          <w:noProof/>
+          <w:sz w:val="20"/>
+          <w:szCs w:val="20"/>
+        </w:rPr>
+        <w:drawing>
+          <wp:inline distT="0" distB="0" distL="0" distR="0" wp14:anchorId="7549960D" wp14:editId="11CD2855">
+            <wp:extent cx="3055620" cy="1600200"/>
+            <wp:effectExtent l="0" t="0" r="0" b="0"/>
+            <wp:docPr id="5" name="Picture 5"/>
+            <wp:cNvGraphicFramePr>
+              <a:graphicFrameLocks xmlns:a="http://schemas.openxmlformats.org/drawingml/2006/main" noChangeAspect="1"/>
+            </wp:cNvGraphicFramePr>
+            <a:graphic xmlns:a="http://schemas.openxmlformats.org/drawingml/2006/main">
+              <a:graphicData uri="http://schemas.openxmlformats.org/drawingml/2006/picture">
+                <pic:pic xmlns:pic="http://schemas.openxmlformats.org/drawingml/2006/picture">
+                  <pic:nvPicPr>
+                    <pic:cNvPr id="5" name="profile-image.jpg"/>
+                    <pic:cNvPicPr/>
+                  </pic:nvPicPr>
+                  <pic:blipFill>
+                    <a:blip r:embed="rId9"/>
+                    <a:stretch>
+                      <a:fillRect/>
+                    </a:stretch>
+                  </pic:blipFill>
+                  <pic:spPr>
+                    <a:xfrm>
+                      <a:off x="0" y="0"/>
+                      <a:ext cx="3055620" cy="1600200"/>
+                    </a:xfrm>
+                    <a:prstGeom prst="rect">
+                      <a:avLst/>
+                    </a:prstGeom>
+                  </pic:spPr>
+                </pic:pic>
+              </a:graphicData>
+            </a:graphic>
+          </wp:inline>
+        </w:drawing>
       </w:r>
     </w:p>
     <w:p>
       <w:pPr>
         <w:pStyle w:val="FigureCaption"/>
         <w:ind w:firstLine="202"/>
-        <w:rPr>
-          <w:sz w:val="20"/>
-          <w:szCs w:val="20"/>
-        </w:rPr>
-      </w:pPr>
-      <w:r>
-        <w:rPr>
-          <w:sz w:val="20"/>
-          <w:szCs w:val="20"/>
-        </w:rPr>
-        <w:t xml:space="preserve">What’s an </w:t>
-      </w:r>
-      <w:proofErr w:type="spellStart"/>
-      <w:r>
-        <w:rPr>
-          <w:sz w:val="20"/>
-          <w:szCs w:val="20"/>
-        </w:rPr>
-        <w:t>Anoto</w:t>
-      </w:r>
-      <w:proofErr w:type="spellEnd"/>
-      <w:r>
-        <w:rPr>
-          <w:sz w:val="20"/>
-          <w:szCs w:val="20"/>
-        </w:rPr>
-        <w:t xml:space="preserve"> pattern? The </w:t>
-      </w:r>
-      <w:proofErr w:type="spellStart"/>
-      <w:r>
-        <w:rPr>
-          <w:sz w:val="20"/>
-          <w:szCs w:val="20"/>
-        </w:rPr>
-        <w:t>Anoto</w:t>
-      </w:r>
-      <w:proofErr w:type="spellEnd"/>
-      <w:r>
-        <w:rPr>
-          <w:sz w:val="20"/>
-          <w:szCs w:val="20"/>
-        </w:rPr>
-        <w:t xml:space="preserve"> pattern activates a respective optical pen to identify the piece of paper and it precisely locates the pen’s position on the paper during handwritings. This pen is equipped with wi-fi. A paper can be transferred into the virtual interface in a similar way. </w:t>
+        <w:jc w:val="center"/>
+        <w:rPr>
+          <w:sz w:val="20"/>
+          <w:szCs w:val="20"/>
+        </w:rPr>
+      </w:pPr>
+      <w:r>
+        <w:t>I</w:t>
+      </w:r>
+      <w:r>
+        <w:t>mage</w:t>
+      </w:r>
+      <w:r>
+        <w:t xml:space="preserve"> – 2</w:t>
+      </w:r>
+      <w:r>
+        <w:t xml:space="preserve">: </w:t>
+      </w:r>
+      <w:r>
+        <w:t>Profile settings -</w:t>
+      </w:r>
+      <w:r>
+        <w:t xml:space="preserve"> Training App</w:t>
+      </w:r>
+    </w:p>
+    <w:p>
+      <w:pPr>
+        <w:pStyle w:val="FigureCaption"/>
+        <w:ind w:firstLine="202"/>
+        <w:rPr>
+          <w:sz w:val="20"/>
+          <w:szCs w:val="20"/>
+        </w:rPr>
+      </w:pPr>
+      <w:r>
+        <w:rPr>
+          <w:sz w:val="20"/>
+          <w:szCs w:val="20"/>
+        </w:rPr>
+        <w:lastRenderedPageBreak/>
+        <w:t>Once you launch the mobile app, you’ll be prompted to login with your social account (Google/Facebook). Then you will fill your details that would be necessary for the exercise. Some of the details that would be necessary could be age, height, weight, calories you would like to burn from the exercise which will decide the level of difficulty for exercise</w:t>
+      </w:r>
+      <w:r>
+        <w:rPr>
+          <w:sz w:val="20"/>
+          <w:szCs w:val="20"/>
+        </w:rPr>
+        <w:t xml:space="preserve"> (Image - 2)</w:t>
+      </w:r>
+      <w:r>
+        <w:rPr>
+          <w:sz w:val="20"/>
+          <w:szCs w:val="20"/>
+        </w:rPr>
+        <w:t>.</w:t>
+      </w:r>
+      <w:r>
+        <w:rPr>
+          <w:sz w:val="20"/>
+          <w:szCs w:val="20"/>
+        </w:rPr>
+        <w:t xml:space="preserve"> </w:t>
+      </w:r>
+      <w:r>
+        <w:rPr>
+          <w:sz w:val="20"/>
+          <w:szCs w:val="20"/>
+        </w:rPr>
+        <w:t xml:space="preserve">Depending on the data we fill in the app, some of the featured exercises with a brief description would be shown to the user. </w:t>
+      </w:r>
+    </w:p>
+    <w:p>
+      <w:pPr>
+        <w:pStyle w:val="FigureCaption"/>
+        <w:ind w:firstLine="202"/>
+        <w:rPr>
+          <w:sz w:val="20"/>
+          <w:szCs w:val="20"/>
+        </w:rPr>
+      </w:pPr>
+      <w:r>
+        <w:rPr>
+          <w:sz w:val="20"/>
+          <w:szCs w:val="20"/>
+        </w:rPr>
+        <w:t>Once a user</w:t>
+      </w:r>
+      <w:r>
+        <w:rPr>
+          <w:sz w:val="20"/>
+          <w:szCs w:val="20"/>
+        </w:rPr>
+        <w:t xml:space="preserve"> choos</w:t>
+      </w:r>
+      <w:r>
+        <w:rPr>
+          <w:sz w:val="20"/>
+          <w:szCs w:val="20"/>
+        </w:rPr>
+        <w:t>es</w:t>
+      </w:r>
+      <w:r>
+        <w:rPr>
+          <w:sz w:val="20"/>
+          <w:szCs w:val="20"/>
+        </w:rPr>
+        <w:t xml:space="preserve"> which exercise to perform</w:t>
+      </w:r>
+      <w:r>
+        <w:rPr>
+          <w:sz w:val="20"/>
+          <w:szCs w:val="20"/>
+        </w:rPr>
+        <w:t>,</w:t>
+      </w:r>
+      <w:r>
+        <w:rPr>
+          <w:sz w:val="20"/>
+          <w:szCs w:val="20"/>
+        </w:rPr>
+        <w:t xml:space="preserve"> </w:t>
+      </w:r>
+      <w:r>
+        <w:rPr>
+          <w:sz w:val="20"/>
+          <w:szCs w:val="20"/>
+        </w:rPr>
+        <w:t>a window will be launched with the camera feature open that would do the spatial mapping</w:t>
+      </w:r>
+      <w:r>
+        <w:rPr>
+          <w:sz w:val="20"/>
+          <w:szCs w:val="20"/>
+        </w:rPr>
+        <w:t xml:space="preserve"> to analyze real-world objects</w:t>
+      </w:r>
+      <w:r>
+        <w:rPr>
+          <w:sz w:val="20"/>
+          <w:szCs w:val="20"/>
+        </w:rPr>
+        <w:t>.</w:t>
+      </w:r>
+      <w:r>
+        <w:rPr>
+          <w:sz w:val="20"/>
+          <w:szCs w:val="20"/>
+        </w:rPr>
+        <w:t xml:space="preserve"> Here, the app will analyze the</w:t>
+      </w:r>
+      <w:r>
+        <w:rPr>
+          <w:sz w:val="20"/>
+          <w:szCs w:val="20"/>
+        </w:rPr>
+        <w:t xml:space="preserve"> real-world</w:t>
+      </w:r>
+      <w:r>
+        <w:rPr>
+          <w:sz w:val="20"/>
+          <w:szCs w:val="20"/>
+        </w:rPr>
+        <w:t xml:space="preserve"> objects in the room</w:t>
+      </w:r>
+      <w:r>
+        <w:rPr>
+          <w:sz w:val="20"/>
+          <w:szCs w:val="20"/>
+        </w:rPr>
+        <w:t>. A</w:t>
+      </w:r>
+      <w:r>
+        <w:rPr>
+          <w:sz w:val="20"/>
+          <w:szCs w:val="20"/>
+        </w:rPr>
+        <w:t xml:space="preserve"> highlighted box </w:t>
+      </w:r>
+      <w:r>
+        <w:rPr>
+          <w:sz w:val="20"/>
+          <w:szCs w:val="20"/>
+        </w:rPr>
+        <w:t xml:space="preserve">is shown </w:t>
+      </w:r>
+      <w:r>
+        <w:rPr>
+          <w:sz w:val="20"/>
+          <w:szCs w:val="20"/>
+        </w:rPr>
+        <w:t>if</w:t>
+      </w:r>
+      <w:r>
+        <w:rPr>
+          <w:sz w:val="20"/>
+          <w:szCs w:val="20"/>
+        </w:rPr>
+        <w:t xml:space="preserve"> there is</w:t>
+      </w:r>
+      <w:r>
+        <w:rPr>
+          <w:sz w:val="20"/>
+          <w:szCs w:val="20"/>
+        </w:rPr>
+        <w:t xml:space="preserve"> a space available to </w:t>
+      </w:r>
+      <w:r>
+        <w:rPr>
+          <w:sz w:val="20"/>
+          <w:szCs w:val="20"/>
+        </w:rPr>
+        <w:t>place the virtual object that would perform the actions</w:t>
+      </w:r>
+      <w:r>
+        <w:rPr>
+          <w:sz w:val="20"/>
+          <w:szCs w:val="20"/>
+        </w:rPr>
+        <w:t xml:space="preserve"> or exercise</w:t>
+      </w:r>
+      <w:r>
+        <w:rPr>
+          <w:sz w:val="20"/>
+          <w:szCs w:val="20"/>
+        </w:rPr>
+        <w:t>.</w:t>
+      </w:r>
+    </w:p>
+    <w:p>
+      <w:pPr>
+        <w:pStyle w:val="FigureCaption"/>
+        <w:ind w:firstLine="202"/>
+        <w:rPr>
+          <w:sz w:val="20"/>
+          <w:szCs w:val="20"/>
+        </w:rPr>
+      </w:pPr>
+    </w:p>
+    <w:p>
+      <w:pPr>
+        <w:pStyle w:val="FigureCaption"/>
+        <w:ind w:firstLine="202"/>
+        <w:rPr>
+          <w:sz w:val="20"/>
+          <w:szCs w:val="20"/>
+        </w:rPr>
+      </w:pPr>
+      <w:r>
+        <w:rPr>
+          <w:noProof/>
+          <w:sz w:val="20"/>
+          <w:szCs w:val="20"/>
+        </w:rPr>
+        <w:drawing>
+          <wp:inline distT="0" distB="0" distL="0" distR="0" wp14:anchorId="49B64E22" wp14:editId="37156563">
+            <wp:extent cx="3009900" cy="2141220"/>
+            <wp:effectExtent l="0" t="0" r="0" b="0"/>
+            <wp:docPr id="6" name="Picture 6"/>
+            <wp:cNvGraphicFramePr>
+              <a:graphicFrameLocks xmlns:a="http://schemas.openxmlformats.org/drawingml/2006/main" noChangeAspect="1"/>
+            </wp:cNvGraphicFramePr>
+            <a:graphic xmlns:a="http://schemas.openxmlformats.org/drawingml/2006/main">
+              <a:graphicData uri="http://schemas.openxmlformats.org/drawingml/2006/picture">
+                <pic:pic xmlns:pic="http://schemas.openxmlformats.org/drawingml/2006/picture">
+                  <pic:nvPicPr>
+                    <pic:cNvPr id="6" name="SU_ObjectPlacement.jpg"/>
+                    <pic:cNvPicPr/>
+                  </pic:nvPicPr>
+                  <pic:blipFill>
+                    <a:blip r:embed="rId10"/>
+                    <a:stretch>
+                      <a:fillRect/>
+                    </a:stretch>
+                  </pic:blipFill>
+                  <pic:spPr>
+                    <a:xfrm>
+                      <a:off x="0" y="0"/>
+                      <a:ext cx="3009900" cy="2141220"/>
+                    </a:xfrm>
+                    <a:prstGeom prst="rect">
+                      <a:avLst/>
+                    </a:prstGeom>
+                  </pic:spPr>
+                </pic:pic>
+              </a:graphicData>
+            </a:graphic>
+          </wp:inline>
+        </w:drawing>
+      </w:r>
+    </w:p>
+    <w:p>
+      <w:pPr>
+        <w:pStyle w:val="FigureCaption"/>
+        <w:ind w:firstLine="202"/>
+        <w:jc w:val="center"/>
+        <w:rPr>
+          <w:sz w:val="20"/>
+          <w:szCs w:val="20"/>
+        </w:rPr>
+      </w:pPr>
+      <w:r>
+        <w:t>I</w:t>
+      </w:r>
+      <w:r>
+        <w:t>mage</w:t>
+      </w:r>
+      <w:r>
+        <w:t xml:space="preserve"> – 3</w:t>
+      </w:r>
+      <w:r>
+        <w:t xml:space="preserve">: </w:t>
+      </w:r>
+      <w:r>
+        <w:t>Spatial Mapping to place objects</w:t>
+      </w:r>
+    </w:p>
+    <w:p>
+      <w:pPr>
+        <w:pStyle w:val="FigureCaption"/>
+        <w:ind w:firstLine="202"/>
+        <w:jc w:val="center"/>
+        <w:rPr>
+          <w:sz w:val="20"/>
+          <w:szCs w:val="20"/>
+        </w:rPr>
+      </w:pPr>
+      <w:bookmarkStart w:id="0" w:name="_GoBack"/>
+      <w:bookmarkEnd w:id="0"/>
+    </w:p>
+    <w:p>
+      <w:pPr>
+        <w:pStyle w:val="FigureCaption"/>
+        <w:ind w:firstLine="202"/>
+        <w:rPr>
+          <w:sz w:val="20"/>
+          <w:szCs w:val="20"/>
+        </w:rPr>
+      </w:pPr>
+      <w:r>
+        <w:rPr>
+          <w:sz w:val="20"/>
+          <w:szCs w:val="20"/>
+        </w:rPr>
+        <w:t xml:space="preserve">Once the box is seen through the camera, you can place the </w:t>
+      </w:r>
+      <w:r>
+        <w:rPr>
+          <w:sz w:val="20"/>
+          <w:szCs w:val="20"/>
+        </w:rPr>
+        <w:t xml:space="preserve">mixed reality </w:t>
+      </w:r>
+      <w:r>
+        <w:rPr>
+          <w:sz w:val="20"/>
+          <w:szCs w:val="20"/>
+        </w:rPr>
+        <w:t xml:space="preserve">virtual human object using the tap gesture. A virtual human would be placed in the real-world space that has all the capabilities to perform the selected exercise. </w:t>
+      </w:r>
+      <w:r>
+        <w:rPr>
+          <w:sz w:val="20"/>
+          <w:szCs w:val="20"/>
+        </w:rPr>
+        <w:t>After</w:t>
+      </w:r>
+      <w:r>
+        <w:rPr>
+          <w:sz w:val="20"/>
+          <w:szCs w:val="20"/>
+        </w:rPr>
+        <w:t xml:space="preserve"> the object is placed, an exercise can be paused/played</w:t>
+      </w:r>
+      <w:r>
+        <w:rPr>
+          <w:sz w:val="20"/>
+          <w:szCs w:val="20"/>
+        </w:rPr>
+        <w:t xml:space="preserve"> by using ‘tap’ gesture</w:t>
+      </w:r>
+      <w:r>
+        <w:rPr>
+          <w:sz w:val="20"/>
+          <w:szCs w:val="20"/>
+        </w:rPr>
+        <w:t>. By performing ‘tap’ gesture on the info icon, the steps could be read from the user to perform the exercise in a mannered way. As the vi</w:t>
+      </w:r>
+      <w:r>
+        <w:rPr>
+          <w:sz w:val="20"/>
+          <w:szCs w:val="20"/>
+        </w:rPr>
+        <w:t>r</w:t>
+      </w:r>
+      <w:r>
+        <w:rPr>
+          <w:sz w:val="20"/>
+          <w:szCs w:val="20"/>
+        </w:rPr>
+        <w:t>tual object starts perfor</w:t>
+      </w:r>
+      <w:r>
+        <w:rPr>
+          <w:sz w:val="20"/>
+          <w:szCs w:val="20"/>
+        </w:rPr>
+        <w:t>m</w:t>
+      </w:r>
+      <w:r>
+        <w:rPr>
+          <w:sz w:val="20"/>
+          <w:szCs w:val="20"/>
+        </w:rPr>
+        <w:t>ing the exercise, a user can listen to the audio guide through</w:t>
+      </w:r>
+      <w:r>
+        <w:rPr>
+          <w:sz w:val="20"/>
+          <w:szCs w:val="20"/>
+        </w:rPr>
+        <w:t>-</w:t>
+      </w:r>
+      <w:r>
+        <w:rPr>
+          <w:sz w:val="20"/>
+          <w:szCs w:val="20"/>
+        </w:rPr>
+        <w:t>out the exercise. Audio guide can also be muted using the volume key on the</w:t>
+      </w:r>
+      <w:r>
+        <w:rPr>
+          <w:sz w:val="20"/>
+          <w:szCs w:val="20"/>
+        </w:rPr>
+        <w:t xml:space="preserve"> AR capable</w:t>
+      </w:r>
+      <w:r>
+        <w:rPr>
+          <w:sz w:val="20"/>
+          <w:szCs w:val="20"/>
+        </w:rPr>
+        <w:t xml:space="preserve"> mobile device.</w:t>
       </w:r>
     </w:p>
     <w:p>
@@ -627,34 +1264,214 @@
           <w:sz w:val="20"/>
           <w:szCs w:val="20"/>
         </w:rPr>
-        <w:t xml:space="preserve">To demonstrate how a continuation between devices could look like, a touch table is connected to the system. To transport a virtual sheet from the AR-based interface to the touch table, the user just moves the sheet out of the demonstrator in the direction of the table while the content is still being grasped. At this point of time, the content is inserted into the touch table at the corner, closest to our demonstrator. The users can then access it from there else it’ll disappear after a short period of time, if the user did not remove it intentionally. </w:t>
+        <w:t xml:space="preserve">To demonstrate how a continuation between devices could look like, </w:t>
+      </w:r>
+      <w:r>
+        <w:rPr>
+          <w:sz w:val="20"/>
+          <w:szCs w:val="20"/>
+        </w:rPr>
+        <w:t>an AR capable mobile device</w:t>
+      </w:r>
+      <w:r>
+        <w:rPr>
+          <w:sz w:val="20"/>
+          <w:szCs w:val="20"/>
+        </w:rPr>
+        <w:t xml:space="preserve"> is </w:t>
+      </w:r>
+      <w:r>
+        <w:rPr>
+          <w:sz w:val="20"/>
+          <w:szCs w:val="20"/>
+        </w:rPr>
+        <w:t>mounted</w:t>
+      </w:r>
+      <w:r>
+        <w:rPr>
+          <w:sz w:val="20"/>
+          <w:szCs w:val="20"/>
+        </w:rPr>
+        <w:t xml:space="preserve"> to the </w:t>
+      </w:r>
+      <w:r>
+        <w:rPr>
+          <w:sz w:val="20"/>
+          <w:szCs w:val="20"/>
+        </w:rPr>
+        <w:t>movable stand</w:t>
+      </w:r>
+      <w:r>
+        <w:rPr>
+          <w:sz w:val="20"/>
+          <w:szCs w:val="20"/>
+        </w:rPr>
+        <w:t>.</w:t>
+      </w:r>
+      <w:r>
+        <w:rPr>
+          <w:sz w:val="20"/>
+          <w:szCs w:val="20"/>
+        </w:rPr>
+        <w:t xml:space="preserve"> Height of the movable stand is recommended to be set to height of our eyes where you can view the screen of the mobile device without bending or raising your height. </w:t>
       </w:r>
     </w:p>
     <w:p>
       <w:pPr>
         <w:pStyle w:val="FigureCaption"/>
         <w:ind w:firstLine="202"/>
-      </w:pPr>
-      <w:r>
-        <w:rPr>
-          <w:sz w:val="20"/>
-          <w:szCs w:val="20"/>
-        </w:rPr>
-        <w:t>Basically, the entire process could be explained as - A sheet of paper is placed on the table, then the sheet is captured by the camera placed above the paper when it’s put up on to the table. Once the content is printed on it, then can be picked up from where it’s as a virtual instance within the AR-interface. At the end</w:t>
-      </w:r>
-      <w:r>
-        <w:rPr>
-          <w:sz w:val="20"/>
-          <w:szCs w:val="20"/>
-        </w:rPr>
-        <w:t>,</w:t>
-      </w:r>
-      <w:r>
-        <w:rPr>
-          <w:sz w:val="20"/>
-          <w:szCs w:val="20"/>
-        </w:rPr>
-        <w:t xml:space="preserve"> this can be demonstrated as an object.</w:t>
+        <w:rPr>
+          <w:sz w:val="20"/>
+          <w:szCs w:val="20"/>
+        </w:rPr>
+      </w:pPr>
+      <w:r>
+        <w:rPr>
+          <w:sz w:val="20"/>
+          <w:szCs w:val="20"/>
+        </w:rPr>
+        <w:t xml:space="preserve"> </w:t>
+      </w:r>
+      <w:r>
+        <w:rPr>
+          <w:sz w:val="20"/>
+          <w:szCs w:val="20"/>
+        </w:rPr>
+        <w:t xml:space="preserve">Once, you choose the exercise, spatial mapping would be </w:t>
+      </w:r>
+      <w:r>
+        <w:rPr>
+          <w:sz w:val="20"/>
+          <w:szCs w:val="20"/>
+        </w:rPr>
+        <w:t>performed. The</w:t>
+      </w:r>
+      <w:r>
+        <w:rPr>
+          <w:sz w:val="20"/>
+          <w:szCs w:val="20"/>
+        </w:rPr>
+        <w:t xml:space="preserve"> virtual human object </w:t>
+      </w:r>
+      <w:r>
+        <w:rPr>
+          <w:sz w:val="20"/>
+          <w:szCs w:val="20"/>
+        </w:rPr>
+        <w:t>must</w:t>
+      </w:r>
+      <w:r>
+        <w:rPr>
+          <w:sz w:val="20"/>
+          <w:szCs w:val="20"/>
+        </w:rPr>
+        <w:t xml:space="preserve"> be placed in an open area. The stand could be moved closer or in any x-y-z direction to view the virtual human in all possible angles. The exercise can be performed by looking at the screen by keeping the stand constant after observing the steps of the exercise. A Bluetooth ear piece/ headphones/ speaker can be connected to the mobile device for the clarity of the voice from the exercise.</w:t>
+      </w:r>
+    </w:p>
+    <w:p>
+      <w:pPr>
+        <w:pStyle w:val="FigureCaption"/>
+        <w:ind w:firstLine="202"/>
+        <w:rPr>
+          <w:sz w:val="20"/>
+          <w:szCs w:val="20"/>
+        </w:rPr>
+      </w:pPr>
+      <w:r>
+        <w:rPr>
+          <w:sz w:val="20"/>
+          <w:szCs w:val="20"/>
+        </w:rPr>
+        <w:t>The User Interface for choosing the exercise would look something like the content shown in image -</w:t>
+      </w:r>
+      <w:r>
+        <w:rPr>
+          <w:sz w:val="20"/>
+          <w:szCs w:val="20"/>
+        </w:rPr>
+        <w:t xml:space="preserve"> 4</w:t>
+      </w:r>
+      <w:r>
+        <w:rPr>
+          <w:sz w:val="20"/>
+          <w:szCs w:val="20"/>
+        </w:rPr>
+        <w:t>.</w:t>
+      </w:r>
+    </w:p>
+    <w:p>
+      <w:pPr>
+        <w:pStyle w:val="FigureCaption"/>
+        <w:ind w:firstLine="202"/>
+        <w:rPr>
+          <w:sz w:val="20"/>
+          <w:szCs w:val="20"/>
+        </w:rPr>
+      </w:pPr>
+      <w:r>
+        <w:rPr>
+          <w:noProof/>
+          <w:sz w:val="20"/>
+          <w:szCs w:val="20"/>
+        </w:rPr>
+        <w:drawing>
+          <wp:inline distT="0" distB="0" distL="0" distR="0" wp14:anchorId="52EC0483" wp14:editId="72633A19">
+            <wp:extent cx="3200400" cy="2004060"/>
+            <wp:effectExtent l="0" t="0" r="0" b="0"/>
+            <wp:docPr id="9" name="Picture 9"/>
+            <wp:cNvGraphicFramePr>
+              <a:graphicFrameLocks xmlns:a="http://schemas.openxmlformats.org/drawingml/2006/main" noChangeAspect="1"/>
+            </wp:cNvGraphicFramePr>
+            <a:graphic xmlns:a="http://schemas.openxmlformats.org/drawingml/2006/main">
+              <a:graphicData uri="http://schemas.openxmlformats.org/drawingml/2006/picture">
+                <pic:pic xmlns:pic="http://schemas.openxmlformats.org/drawingml/2006/picture">
+                  <pic:nvPicPr>
+                    <pic:cNvPr id="9" name="exercises.jpg"/>
+                    <pic:cNvPicPr/>
+                  </pic:nvPicPr>
+                  <pic:blipFill>
+                    <a:blip r:embed="rId11"/>
+                    <a:stretch>
+                      <a:fillRect/>
+                    </a:stretch>
+                  </pic:blipFill>
+                  <pic:spPr>
+                    <a:xfrm>
+                      <a:off x="0" y="0"/>
+                      <a:ext cx="3200400" cy="2004060"/>
+                    </a:xfrm>
+                    <a:prstGeom prst="rect">
+                      <a:avLst/>
+                    </a:prstGeom>
+                  </pic:spPr>
+                </pic:pic>
+              </a:graphicData>
+            </a:graphic>
+          </wp:inline>
+        </w:drawing>
+      </w:r>
+    </w:p>
+    <w:p>
+      <w:pPr>
+        <w:pStyle w:val="FigureCaption"/>
+        <w:ind w:firstLine="202"/>
+        <w:jc w:val="center"/>
+        <w:rPr>
+          <w:sz w:val="20"/>
+          <w:szCs w:val="20"/>
+        </w:rPr>
+      </w:pPr>
+      <w:r>
+        <w:t>Image</w:t>
+      </w:r>
+      <w:r>
+        <w:t xml:space="preserve"> – 4</w:t>
+      </w:r>
+      <w:r>
+        <w:t xml:space="preserve">: </w:t>
+      </w:r>
+      <w:r>
+        <w:t>Exercise User Interface</w:t>
       </w:r>
     </w:p>
     <w:p>
@@ -672,7 +1489,7 @@
         <w:ind w:firstLine="0"/>
       </w:pPr>
       <w:r>
-        <w:t>Concept</w:t>
+        <w:t>Conclusion and Future Work</w:t>
       </w:r>
     </w:p>
     <w:p>
@@ -689,14 +1506,77 @@
           <w:sz w:val="20"/>
           <w:szCs w:val="20"/>
         </w:rPr>
-        <w:t xml:space="preserve">CNUI </w:t>
-      </w:r>
-      <w:r>
-        <w:rPr>
-          <w:sz w:val="20"/>
-          <w:szCs w:val="20"/>
-        </w:rPr>
-        <w:t>is an extension of natural user</w:t>
+        <w:t xml:space="preserve">Here we have presented the </w:t>
+      </w:r>
+      <w:r>
+        <w:rPr>
+          <w:sz w:val="20"/>
+          <w:szCs w:val="20"/>
+        </w:rPr>
+        <w:t xml:space="preserve">Mixed reality virtual human </w:t>
+      </w:r>
+      <w:r>
+        <w:rPr>
+          <w:sz w:val="20"/>
+          <w:szCs w:val="20"/>
+        </w:rPr>
+        <w:t xml:space="preserve">natural user interface concept that follows continuous user experience approach of connecting </w:t>
+      </w:r>
+      <w:r>
+        <w:rPr>
+          <w:sz w:val="20"/>
+          <w:szCs w:val="20"/>
+        </w:rPr>
+        <w:t>user and AR capable devices</w:t>
+      </w:r>
+      <w:r>
+        <w:rPr>
+          <w:sz w:val="20"/>
+          <w:szCs w:val="20"/>
+        </w:rPr>
+        <w:t xml:space="preserve"> with real world objects. The major thing in our system is a 3D-gesture control interface for getting information from real world objects</w:t>
+      </w:r>
+      <w:r>
+        <w:rPr>
+          <w:sz w:val="20"/>
+          <w:szCs w:val="20"/>
+        </w:rPr>
+        <w:t xml:space="preserve"> and the </w:t>
+      </w:r>
+      <w:r>
+        <w:rPr>
+          <w:sz w:val="20"/>
+          <w:szCs w:val="20"/>
+        </w:rPr>
+        <w:t>exercises that are available in the app designed</w:t>
+      </w:r>
+      <w:r>
+        <w:rPr>
+          <w:sz w:val="20"/>
+          <w:szCs w:val="20"/>
+        </w:rPr>
+        <w:t xml:space="preserve">. </w:t>
+      </w:r>
+      <w:r>
+        <w:rPr>
+          <w:sz w:val="20"/>
+          <w:szCs w:val="20"/>
+        </w:rPr>
+        <w:t>Virtual Reality Human</w:t>
+      </w:r>
+      <w:r>
+        <w:rPr>
+          <w:sz w:val="20"/>
+          <w:szCs w:val="20"/>
+        </w:rPr>
+        <w:t xml:space="preserve"> </w:t>
+      </w:r>
+      <w:r>
+        <w:rPr>
+          <w:sz w:val="20"/>
+          <w:szCs w:val="20"/>
+        </w:rPr>
+        <w:t>is an extension of Mixed Reality natural user</w:t>
       </w:r>
       <w:r>
         <w:rPr>
@@ -710,7 +1590,7 @@
           <w:sz w:val="20"/>
           <w:szCs w:val="20"/>
         </w:rPr>
-        <w:t>. By keeping the continuation, it helps the user in keeping the complexity low.</w:t>
+        <w:t>. By keeping the continuation, it helps user in keeping the complexity low.</w:t>
       </w:r>
     </w:p>
     <w:p>
@@ -727,277 +1607,91 @@
           <w:sz w:val="20"/>
           <w:szCs w:val="20"/>
         </w:rPr>
-        <w:t>During the paper based continuation (using it in the system designed) there are some additional advantages. 1) Even though there is lack of electronic infrastructure, the interface is present. And, 2) A paper is a hard copy where you can sign and submit.</w:t>
-      </w:r>
-    </w:p>
-    <w:p>
-      <w:pPr>
-        <w:pStyle w:val="FigureCaption"/>
-        <w:ind w:firstLine="202"/>
-        <w:rPr>
-          <w:sz w:val="20"/>
-          <w:szCs w:val="20"/>
-        </w:rPr>
-      </w:pPr>
-      <w:r>
-        <w:rPr>
-          <w:sz w:val="20"/>
-          <w:szCs w:val="20"/>
-        </w:rPr>
-        <w:t>Continuous natural user interface can be felt in the system for the following reasons</w:t>
-      </w:r>
-    </w:p>
-    <w:p>
-      <w:pPr>
-        <w:pStyle w:val="FigureCaption"/>
-        <w:numPr>
-          <w:ilvl w:val="0"/>
-          <w:numId w:val="42"/>
-        </w:numPr>
-        <w:rPr>
-          <w:sz w:val="20"/>
-          <w:szCs w:val="20"/>
-        </w:rPr>
-      </w:pPr>
-      <w:r>
-        <w:rPr>
-          <w:sz w:val="20"/>
-          <w:szCs w:val="20"/>
-        </w:rPr>
-        <w:t>Domain continuous – Content is transferrable in the real world</w:t>
-      </w:r>
-    </w:p>
-    <w:p>
-      <w:pPr>
-        <w:pStyle w:val="FigureCaption"/>
-        <w:numPr>
-          <w:ilvl w:val="0"/>
-          <w:numId w:val="42"/>
-        </w:numPr>
-        <w:rPr>
-          <w:sz w:val="20"/>
-          <w:szCs w:val="20"/>
-        </w:rPr>
-      </w:pPr>
-      <w:r>
-        <w:rPr>
-          <w:sz w:val="20"/>
-          <w:szCs w:val="20"/>
-        </w:rPr>
-        <w:t>Device continuous – Content can be transferred between connected devices</w:t>
-      </w:r>
-    </w:p>
-    <w:p>
-      <w:pPr>
-        <w:pStyle w:val="FigureCaption"/>
-        <w:numPr>
-          <w:ilvl w:val="0"/>
-          <w:numId w:val="42"/>
-        </w:numPr>
-        <w:rPr>
-          <w:sz w:val="20"/>
-          <w:szCs w:val="20"/>
-        </w:rPr>
-      </w:pPr>
-      <w:r>
-        <w:rPr>
-          <w:sz w:val="20"/>
-          <w:szCs w:val="20"/>
-        </w:rPr>
-        <w:t>Interaction continuous and consistent – The way of interaction remains constant when switching between different domains and devices</w:t>
-      </w:r>
-    </w:p>
-    <w:p>
-      <w:pPr>
-        <w:pStyle w:val="FigureCaption"/>
-        <w:numPr>
-          <w:ilvl w:val="0"/>
-          <w:numId w:val="42"/>
-        </w:numPr>
-        <w:rPr>
-          <w:sz w:val="20"/>
-          <w:szCs w:val="20"/>
-        </w:rPr>
-      </w:pPr>
-      <w:r>
-        <w:rPr>
-          <w:sz w:val="20"/>
-          <w:szCs w:val="20"/>
-        </w:rPr>
-        <w:t>Content centered (Non-Interface centered) – Object oriented user interface</w:t>
-      </w:r>
-    </w:p>
-    <w:p>
-      <w:pPr>
-        <w:pStyle w:val="FigureCaption"/>
-        <w:numPr>
-          <w:ilvl w:val="0"/>
-          <w:numId w:val="42"/>
-        </w:numPr>
-        <w:rPr>
-          <w:sz w:val="20"/>
-          <w:szCs w:val="20"/>
-        </w:rPr>
-      </w:pPr>
-      <w:r>
-        <w:rPr>
-          <w:sz w:val="20"/>
-          <w:szCs w:val="20"/>
-        </w:rPr>
-        <w:t>Ubiquitous – Interface can be extended to real world objects like paper and other</w:t>
-      </w:r>
-    </w:p>
-    <w:p>
-      <w:pPr>
-        <w:pStyle w:val="FigureCaption"/>
-        <w:numPr>
-          <w:ilvl w:val="0"/>
-          <w:numId w:val="42"/>
-        </w:numPr>
-      </w:pPr>
-      <w:r>
-        <w:rPr>
-          <w:sz w:val="20"/>
-          <w:szCs w:val="20"/>
-        </w:rPr>
-        <w:t>Natural – Interaction is oriented on real world objects</w:t>
-      </w:r>
-    </w:p>
-    <w:p>
-      <w:pPr>
-        <w:pStyle w:val="Heading1"/>
-        <w:keepLines/>
-        <w:numPr>
-          <w:ilvl w:val="0"/>
-          <w:numId w:val="41"/>
-        </w:numPr>
-        <w:tabs>
-          <w:tab w:val="left" w:pos="216"/>
-        </w:tabs>
-        <w:spacing w:before="160"/>
-        <w:ind w:firstLine="0"/>
-      </w:pPr>
-      <w:r>
-        <w:t>Results</w:t>
-      </w:r>
-    </w:p>
-    <w:p>
-      <w:pPr>
-        <w:pStyle w:val="FigureCaption"/>
-        <w:ind w:firstLine="202"/>
-        <w:rPr>
-          <w:sz w:val="20"/>
-          <w:szCs w:val="20"/>
-        </w:rPr>
-      </w:pPr>
-      <w:r>
-        <w:rPr>
-          <w:sz w:val="20"/>
-          <w:szCs w:val="20"/>
-        </w:rPr>
-        <w:t>Most of the users in this experiment completed the task using the gesture interface on the first or second attempt. They did not face any issues while operating the user interface.</w:t>
-      </w:r>
-    </w:p>
-    <w:p>
-      <w:pPr>
-        <w:pStyle w:val="FigureCaption"/>
-        <w:ind w:firstLine="202"/>
-        <w:rPr>
-          <w:sz w:val="20"/>
-          <w:szCs w:val="20"/>
-        </w:rPr>
-      </w:pPr>
-      <w:r>
-        <w:rPr>
-          <w:sz w:val="20"/>
-          <w:szCs w:val="20"/>
-        </w:rPr>
-        <w:t>After considering the overall test results that were carried out for a maximum of 3 minutes, we could conclude that the gesture-interface gave much better results when compared to GUI-interface for both trained and non-trained users. We could also observe that gesture-interface gave better results than mouse-interface for trained users.</w:t>
-      </w:r>
-    </w:p>
-    <w:p>
-      <w:pPr>
-        <w:pStyle w:val="FigureCaption"/>
-        <w:ind w:firstLine="202"/>
-        <w:rPr>
-          <w:sz w:val="20"/>
-          <w:szCs w:val="20"/>
-        </w:rPr>
-      </w:pPr>
-      <w:r>
-        <w:rPr>
-          <w:sz w:val="20"/>
-          <w:szCs w:val="20"/>
-        </w:rPr>
-        <w:t xml:space="preserve">Most of the users chose GUI as very intuitive and liked using this interface compared to any other user-interface where the results were poor. Very less people mentioned that they would prefer using the gesture-interface. </w:t>
-      </w:r>
-    </w:p>
-    <w:p>
-      <w:pPr>
-        <w:pStyle w:val="Heading1"/>
-        <w:keepLines/>
-        <w:numPr>
-          <w:ilvl w:val="0"/>
-          <w:numId w:val="41"/>
-        </w:numPr>
-        <w:tabs>
-          <w:tab w:val="left" w:pos="216"/>
-        </w:tabs>
-        <w:spacing w:before="160"/>
-        <w:ind w:firstLine="0"/>
-      </w:pPr>
-      <w:r>
-        <w:t>Conclusion and Future Work</w:t>
-      </w:r>
-    </w:p>
-    <w:p>
-      <w:pPr>
-        <w:pStyle w:val="FigureCaption"/>
-        <w:ind w:firstLine="202"/>
-        <w:rPr>
-          <w:sz w:val="20"/>
-          <w:szCs w:val="20"/>
-        </w:rPr>
-      </w:pPr>
-      <w:r>
-        <w:rPr>
-          <w:sz w:val="20"/>
-          <w:szCs w:val="20"/>
-        </w:rPr>
-        <w:t xml:space="preserve">Here we have presented the natural user interface concept that follows continuous user experience approach of connecting devices with real world objects like paper. The major thing in our system is a 3D-gesture control interface for getting information from real world objects. A touch table and the paper </w:t>
-      </w:r>
-      <w:proofErr w:type="gramStart"/>
-      <w:r>
-        <w:rPr>
-          <w:sz w:val="20"/>
-          <w:szCs w:val="20"/>
-        </w:rPr>
-        <w:t>is</w:t>
-      </w:r>
-      <w:proofErr w:type="gramEnd"/>
-      <w:r>
-        <w:rPr>
-          <w:sz w:val="20"/>
-          <w:szCs w:val="20"/>
-        </w:rPr>
-        <w:t xml:space="preserve"> used here to demonstrate this model. </w:t>
-      </w:r>
-    </w:p>
-    <w:p>
-      <w:pPr>
-        <w:pStyle w:val="FigureCaption"/>
-        <w:ind w:firstLine="202"/>
-        <w:rPr>
-          <w:sz w:val="20"/>
-          <w:szCs w:val="20"/>
-        </w:rPr>
-      </w:pPr>
-      <w:r>
-        <w:rPr>
-          <w:sz w:val="20"/>
-          <w:szCs w:val="20"/>
-        </w:rPr>
-        <w:t>Future work includes things like testing and implementing this system in the industries. To get better results, a long-term study is required. More gestures can be added to the system and can also be tested on different real-time objects apart from the paper. The test we conducted with the help of Probands with the three different interfaces was only for 3 minutes. This process can be enhanced in future where the test will last longer.</w:t>
+        <w:t>Future work includes things like testing and implementing this system in the industries</w:t>
+      </w:r>
+      <w:r>
+        <w:rPr>
+          <w:sz w:val="20"/>
+          <w:szCs w:val="20"/>
+        </w:rPr>
+        <w:t xml:space="preserve"> using multiple devices like HoloLens, Tablets, Computers and Tv</w:t>
+      </w:r>
+      <w:r>
+        <w:rPr>
+          <w:sz w:val="20"/>
+          <w:szCs w:val="20"/>
+        </w:rPr>
+        <w:t>.</w:t>
+      </w:r>
+      <w:r>
+        <w:rPr>
+          <w:sz w:val="20"/>
+          <w:szCs w:val="20"/>
+        </w:rPr>
+        <w:t xml:space="preserve"> A connection could be created between multiple users/friends using the social account API’s where you can share your accomplishments and create challenges with each other.</w:t>
+      </w:r>
+      <w:r>
+        <w:rPr>
+          <w:sz w:val="20"/>
+          <w:szCs w:val="20"/>
+        </w:rPr>
+        <w:t xml:space="preserve"> </w:t>
+      </w:r>
+      <w:r>
+        <w:rPr>
+          <w:sz w:val="20"/>
+          <w:szCs w:val="20"/>
+        </w:rPr>
+        <w:t>Some of the other future work in the app could be enhancing audio guide, improving the mixed reality human object design</w:t>
+      </w:r>
+      <w:r>
+        <w:rPr>
+          <w:sz w:val="20"/>
+          <w:szCs w:val="20"/>
+        </w:rPr>
+        <w:t xml:space="preserve">. </w:t>
+      </w:r>
+      <w:r>
+        <w:rPr>
+          <w:sz w:val="20"/>
+          <w:szCs w:val="20"/>
+        </w:rPr>
+        <w:t xml:space="preserve">To get better results, a long-term study is required. More gestures can be added to the system and can also be tested on different real-time </w:t>
+      </w:r>
+      <w:r>
+        <w:rPr>
+          <w:sz w:val="20"/>
+          <w:szCs w:val="20"/>
+        </w:rPr>
+        <w:t>spaces</w:t>
+      </w:r>
+      <w:r>
+        <w:rPr>
+          <w:sz w:val="20"/>
+          <w:szCs w:val="20"/>
+        </w:rPr>
+        <w:t xml:space="preserve"> apart from </w:t>
+      </w:r>
+      <w:r>
+        <w:rPr>
+          <w:sz w:val="20"/>
+          <w:szCs w:val="20"/>
+        </w:rPr>
+        <w:t>a just a room</w:t>
+      </w:r>
+      <w:r>
+        <w:rPr>
+          <w:sz w:val="20"/>
+          <w:szCs w:val="20"/>
+        </w:rPr>
+        <w:t>. This process can be enhanced in future where the test will last longer.</w:t>
+      </w:r>
+      <w:r>
+        <w:rPr>
+          <w:sz w:val="20"/>
+          <w:szCs w:val="20"/>
+        </w:rPr>
+        <w:t xml:space="preserve"> </w:t>
       </w:r>
     </w:p>
     <w:p>
@@ -1072,6 +1766,14 @@
         </w:rPr>
         <w:t xml:space="preserve">[1] </w:t>
       </w:r>
+      <w:r>
+        <w:rPr>
+          <w:sz w:val="16"/>
+          <w:szCs w:val="16"/>
+          <w:lang w:bidi="hi-IN"/>
+        </w:rPr>
+        <w:t>Repeat after Me: Using Mixed Reality Humans to Influence Best</w:t>
+      </w:r>
     </w:p>
     <w:p>
       <w:pPr>
@@ -1090,23 +1792,7 @@
           <w:szCs w:val="16"/>
           <w:lang w:bidi="hi-IN"/>
         </w:rPr>
-        <w:t>[</w:t>
-      </w:r>
-      <w:r>
-        <w:rPr>
-          <w:sz w:val="16"/>
-          <w:szCs w:val="16"/>
-          <w:lang w:bidi="hi-IN"/>
-        </w:rPr>
-        <w:t>2</w:t>
-      </w:r>
-      <w:r>
-        <w:rPr>
-          <w:sz w:val="16"/>
-          <w:szCs w:val="16"/>
-          <w:lang w:bidi="hi-IN"/>
-        </w:rPr>
-        <w:t xml:space="preserve">] </w:t>
+        <w:t>Communication Practices</w:t>
       </w:r>
     </w:p>
     <w:p>
@@ -1134,7 +1820,7 @@
           <w:szCs w:val="16"/>
           <w:lang w:bidi="hi-IN"/>
         </w:rPr>
-        <w:t>3</w:t>
+        <w:t>2</w:t>
       </w:r>
       <w:r>
         <w:rPr>
@@ -1142,59 +1828,68 @@
           <w:szCs w:val="16"/>
           <w:lang w:bidi="hi-IN"/>
         </w:rPr>
-        <w:t>]</w:t>
-      </w:r>
-      <w:r>
-        <w:rPr>
-          <w:sz w:val="16"/>
-          <w:szCs w:val="16"/>
-          <w:lang w:bidi="hi-IN"/>
-        </w:rPr>
-        <w:t xml:space="preserve"> </w:t>
-      </w:r>
-      <w:r>
-        <w:rPr>
-          <w:sz w:val="16"/>
-          <w:szCs w:val="16"/>
-          <w:lang w:bidi="hi-IN"/>
+        <w:t xml:space="preserve">] </w:t>
+      </w:r>
+      <w:r>
+        <w:rPr>
+          <w:color w:val="000000"/>
+          <w:sz w:val="16"/>
+          <w:szCs w:val="16"/>
         </w:rPr>
         <w:t xml:space="preserve">A. </w:t>
       </w:r>
       <w:proofErr w:type="spellStart"/>
       <w:r>
         <w:rPr>
-          <w:sz w:val="16"/>
-          <w:szCs w:val="16"/>
-          <w:lang w:bidi="hi-IN"/>
-        </w:rPr>
-        <w:t>Cordar</w:t>
+          <w:color w:val="000000"/>
+          <w:sz w:val="16"/>
+          <w:szCs w:val="16"/>
+        </w:rPr>
+        <w:t>Kotranza</w:t>
       </w:r>
       <w:proofErr w:type="spellEnd"/>
       <w:r>
         <w:rPr>
-          <w:sz w:val="16"/>
-          <w:szCs w:val="16"/>
-          <w:lang w:bidi="hi-IN"/>
-        </w:rPr>
-        <w:t xml:space="preserve">, A. Robb, A. Wendling, S. </w:t>
+          <w:color w:val="000000"/>
+          <w:sz w:val="16"/>
+          <w:szCs w:val="16"/>
+        </w:rPr>
+        <w:t xml:space="preserve">, B. Lok, A. </w:t>
       </w:r>
       <w:proofErr w:type="spellStart"/>
       <w:r>
         <w:rPr>
-          <w:sz w:val="16"/>
-          <w:szCs w:val="16"/>
-          <w:lang w:bidi="hi-IN"/>
-        </w:rPr>
-        <w:t>Lampotang</w:t>
+          <w:color w:val="000000"/>
+          <w:sz w:val="16"/>
+          <w:szCs w:val="16"/>
+        </w:rPr>
+        <w:t>Deladisma</w:t>
       </w:r>
       <w:proofErr w:type="spellEnd"/>
       <w:r>
         <w:rPr>
-          <w:sz w:val="16"/>
-          <w:szCs w:val="16"/>
-          <w:lang w:bidi="hi-IN"/>
-        </w:rPr>
-        <w:t>, C. White, and</w:t>
+          <w:color w:val="000000"/>
+          <w:sz w:val="16"/>
+          <w:szCs w:val="16"/>
+        </w:rPr>
+        <w:t>, C. M. Pugh and D. S. Lind, "Mixed Reality Humans: Evaluating Behavior, Usability, and Acceptability," in </w:t>
+      </w:r>
+      <w:r>
+        <w:rPr>
+          <w:rStyle w:val="Emphasis"/>
+          <w:color w:val="000000"/>
+          <w:sz w:val="16"/>
+          <w:szCs w:val="16"/>
+        </w:rPr>
+        <w:t>IEEE Transactions on Visualization and Computer Graphics</w:t>
+      </w:r>
+      <w:r>
+        <w:rPr>
+          <w:color w:val="000000"/>
+          <w:sz w:val="16"/>
+          <w:szCs w:val="16"/>
+        </w:rPr>
+        <w:t>, vol. 15, no. 3, pp. 369-382, May-June 2009.</w:t>
       </w:r>
     </w:p>
     <w:p>
@@ -1214,7 +1909,75 @@
           <w:szCs w:val="16"/>
           <w:lang w:bidi="hi-IN"/>
         </w:rPr>
-        <w:t>B. Lok. Virtual role-models: Using virtual humans to train best</w:t>
+        <w:t>[</w:t>
+      </w:r>
+      <w:r>
+        <w:rPr>
+          <w:sz w:val="16"/>
+          <w:szCs w:val="16"/>
+          <w:lang w:bidi="hi-IN"/>
+        </w:rPr>
+        <w:t>3</w:t>
+      </w:r>
+      <w:r>
+        <w:rPr>
+          <w:sz w:val="16"/>
+          <w:szCs w:val="16"/>
+          <w:lang w:bidi="hi-IN"/>
+        </w:rPr>
+        <w:t>]</w:t>
+      </w:r>
+      <w:r>
+        <w:rPr>
+          <w:sz w:val="16"/>
+          <w:szCs w:val="16"/>
+          <w:lang w:bidi="hi-IN"/>
+        </w:rPr>
+        <w:t xml:space="preserve"> </w:t>
+      </w:r>
+      <w:r>
+        <w:rPr>
+          <w:sz w:val="16"/>
+          <w:szCs w:val="16"/>
+          <w:lang w:bidi="hi-IN"/>
+        </w:rPr>
+        <w:t xml:space="preserve">A. </w:t>
+      </w:r>
+      <w:proofErr w:type="spellStart"/>
+      <w:r>
+        <w:rPr>
+          <w:sz w:val="16"/>
+          <w:szCs w:val="16"/>
+          <w:lang w:bidi="hi-IN"/>
+        </w:rPr>
+        <w:t>Cordar</w:t>
+      </w:r>
+      <w:proofErr w:type="spellEnd"/>
+      <w:r>
+        <w:rPr>
+          <w:sz w:val="16"/>
+          <w:szCs w:val="16"/>
+          <w:lang w:bidi="hi-IN"/>
+        </w:rPr>
+        <w:t xml:space="preserve">, A. Robb, A. Wendling, S. </w:t>
+      </w:r>
+      <w:proofErr w:type="spellStart"/>
+      <w:r>
+        <w:rPr>
+          <w:sz w:val="16"/>
+          <w:szCs w:val="16"/>
+          <w:lang w:bidi="hi-IN"/>
+        </w:rPr>
+        <w:t>Lampotang</w:t>
+      </w:r>
+      <w:proofErr w:type="spellEnd"/>
+      <w:r>
+        <w:rPr>
+          <w:sz w:val="16"/>
+          <w:szCs w:val="16"/>
+          <w:lang w:bidi="hi-IN"/>
+        </w:rPr>
+        <w:t>, C. White, and</w:t>
       </w:r>
     </w:p>
     <w:p>
@@ -1234,7 +1997,7 @@
           <w:szCs w:val="16"/>
           <w:lang w:bidi="hi-IN"/>
         </w:rPr>
-        <w:t>communication practices for healthcare teams. In Intelligent Virtual</w:t>
+        <w:t>B. Lok. Virtual role-models: Using virtual humans to train best</w:t>
       </w:r>
     </w:p>
     <w:p>
@@ -1254,15 +2017,7 @@
           <w:szCs w:val="16"/>
           <w:lang w:bidi="hi-IN"/>
         </w:rPr>
-        <w:t>Agents, pages 229–238. Springer, 2015</w:t>
-      </w:r>
-      <w:r>
-        <w:rPr>
-          <w:sz w:val="16"/>
-          <w:szCs w:val="16"/>
-          <w:lang w:bidi="hi-IN"/>
-        </w:rPr>
-        <w:t>.</w:t>
+        <w:t>communication practices for healthcare teams. In Intelligent Virtual</w:t>
       </w:r>
     </w:p>
     <w:p>
@@ -1282,7 +2037,7 @@
           <w:szCs w:val="16"/>
           <w:lang w:bidi="hi-IN"/>
         </w:rPr>
-        <w:t>[</w:t>
+        <w:t>Agents, pages 229–238. Springer, 2015</w:t>
       </w:r>
       <w:r>
         <w:rPr>
@@ -1290,67 +2045,7 @@
           <w:szCs w:val="16"/>
           <w:lang w:bidi="hi-IN"/>
         </w:rPr>
-        <w:t>4</w:t>
-      </w:r>
-      <w:r>
-        <w:rPr>
-          <w:sz w:val="16"/>
-          <w:szCs w:val="16"/>
-          <w:lang w:bidi="hi-IN"/>
-        </w:rPr>
-        <w:t>]</w:t>
-      </w:r>
-      <w:r>
-        <w:rPr>
-          <w:sz w:val="16"/>
-          <w:szCs w:val="16"/>
-          <w:lang w:bidi="hi-IN"/>
-        </w:rPr>
-        <w:t xml:space="preserve"> </w:t>
-      </w:r>
-      <w:r>
-        <w:rPr>
-          <w:sz w:val="16"/>
-          <w:szCs w:val="16"/>
-          <w:lang w:bidi="hi-IN"/>
-        </w:rPr>
-        <w:t xml:space="preserve">A. Robb, C. White, A. </w:t>
-      </w:r>
-      <w:proofErr w:type="spellStart"/>
-      <w:r>
-        <w:rPr>
-          <w:sz w:val="16"/>
-          <w:szCs w:val="16"/>
-          <w:lang w:bidi="hi-IN"/>
-        </w:rPr>
-        <w:t>Cordar</w:t>
-      </w:r>
-      <w:proofErr w:type="spellEnd"/>
-      <w:r>
-        <w:rPr>
-          <w:sz w:val="16"/>
-          <w:szCs w:val="16"/>
-          <w:lang w:bidi="hi-IN"/>
-        </w:rPr>
-        <w:t xml:space="preserve">, A. Wendling, S. </w:t>
-      </w:r>
-      <w:proofErr w:type="spellStart"/>
-      <w:r>
-        <w:rPr>
-          <w:sz w:val="16"/>
-          <w:szCs w:val="16"/>
-          <w:lang w:bidi="hi-IN"/>
-        </w:rPr>
-        <w:t>Lampotang</w:t>
-      </w:r>
-      <w:proofErr w:type="spellEnd"/>
-      <w:r>
-        <w:rPr>
-          <w:sz w:val="16"/>
-          <w:szCs w:val="16"/>
-          <w:lang w:bidi="hi-IN"/>
-        </w:rPr>
-        <w:t>, and</w:t>
+        <w:t>.</w:t>
       </w:r>
     </w:p>
     <w:p>
@@ -1370,7 +2065,75 @@
           <w:szCs w:val="16"/>
           <w:lang w:bidi="hi-IN"/>
         </w:rPr>
-        <w:t>B. Lok. A Qualitative Evaluation of Behavior during Conflict with</w:t>
+        <w:t>[</w:t>
+      </w:r>
+      <w:r>
+        <w:rPr>
+          <w:sz w:val="16"/>
+          <w:szCs w:val="16"/>
+          <w:lang w:bidi="hi-IN"/>
+        </w:rPr>
+        <w:t>4</w:t>
+      </w:r>
+      <w:r>
+        <w:rPr>
+          <w:sz w:val="16"/>
+          <w:szCs w:val="16"/>
+          <w:lang w:bidi="hi-IN"/>
+        </w:rPr>
+        <w:t>]</w:t>
+      </w:r>
+      <w:r>
+        <w:rPr>
+          <w:sz w:val="16"/>
+          <w:szCs w:val="16"/>
+          <w:lang w:bidi="hi-IN"/>
+        </w:rPr>
+        <w:t xml:space="preserve"> </w:t>
+      </w:r>
+      <w:r>
+        <w:rPr>
+          <w:sz w:val="16"/>
+          <w:szCs w:val="16"/>
+          <w:lang w:bidi="hi-IN"/>
+        </w:rPr>
+        <w:t xml:space="preserve">A. Robb, C. White, A. </w:t>
+      </w:r>
+      <w:proofErr w:type="spellStart"/>
+      <w:r>
+        <w:rPr>
+          <w:sz w:val="16"/>
+          <w:szCs w:val="16"/>
+          <w:lang w:bidi="hi-IN"/>
+        </w:rPr>
+        <w:t>Cordar</w:t>
+      </w:r>
+      <w:proofErr w:type="spellEnd"/>
+      <w:r>
+        <w:rPr>
+          <w:sz w:val="16"/>
+          <w:szCs w:val="16"/>
+          <w:lang w:bidi="hi-IN"/>
+        </w:rPr>
+        <w:t xml:space="preserve">, A. Wendling, S. </w:t>
+      </w:r>
+      <w:proofErr w:type="spellStart"/>
+      <w:r>
+        <w:rPr>
+          <w:sz w:val="16"/>
+          <w:szCs w:val="16"/>
+          <w:lang w:bidi="hi-IN"/>
+        </w:rPr>
+        <w:t>Lampotang</w:t>
+      </w:r>
+      <w:proofErr w:type="spellEnd"/>
+      <w:r>
+        <w:rPr>
+          <w:sz w:val="16"/>
+          <w:szCs w:val="16"/>
+          <w:lang w:bidi="hi-IN"/>
+        </w:rPr>
+        <w:t>, and</w:t>
       </w:r>
     </w:p>
     <w:p>
@@ -1390,7 +2153,7 @@
           <w:szCs w:val="16"/>
           <w:lang w:bidi="hi-IN"/>
         </w:rPr>
-        <w:t>an Authoritative Virtual Human. In Intelligent Virtual Agents, pages</w:t>
+        <w:t>B. Lok. A Qualitative Evaluation of Behavior during Conflict with</w:t>
       </w:r>
     </w:p>
     <w:p>
@@ -1399,18 +2162,18 @@
         <w:autoSpaceDN w:val="0"/>
         <w:adjustRightInd w:val="0"/>
         <w:rPr>
-          <w:rFonts w:eastAsia="MS Mincho"/>
-          <w:sz w:val="16"/>
-          <w:szCs w:val="16"/>
-        </w:rPr>
-      </w:pPr>
-      <w:r>
-        <w:rPr>
           <w:sz w:val="16"/>
           <w:szCs w:val="16"/>
           <w:lang w:bidi="hi-IN"/>
         </w:rPr>
-        <w:t>397–409, 2014.</w:t>
+      </w:pPr>
+      <w:r>
+        <w:rPr>
+          <w:sz w:val="16"/>
+          <w:szCs w:val="16"/>
+          <w:lang w:bidi="hi-IN"/>
+        </w:rPr>
+        <w:t>an Authoritative Virtual Human. In Intelligent Virtual Agents, pages</w:t>
       </w:r>
     </w:p>
     <w:p>
@@ -1419,104 +2182,18 @@
         <w:autoSpaceDN w:val="0"/>
         <w:adjustRightInd w:val="0"/>
         <w:rPr>
+          <w:rFonts w:eastAsia="MS Mincho"/>
+          <w:sz w:val="16"/>
+          <w:szCs w:val="16"/>
+        </w:rPr>
+      </w:pPr>
+      <w:r>
+        <w:rPr>
           <w:sz w:val="16"/>
           <w:szCs w:val="16"/>
           <w:lang w:bidi="hi-IN"/>
         </w:rPr>
-      </w:pPr>
-      <w:r>
-        <w:rPr>
-          <w:rFonts w:eastAsia="MS Mincho"/>
-          <w:sz w:val="16"/>
-          <w:szCs w:val="16"/>
-        </w:rPr>
-        <w:t>[</w:t>
-      </w:r>
-      <w:r>
-        <w:rPr>
-          <w:rFonts w:eastAsia="MS Mincho"/>
-          <w:sz w:val="16"/>
-          <w:szCs w:val="16"/>
-        </w:rPr>
-        <w:t>5</w:t>
-      </w:r>
-      <w:r>
-        <w:rPr>
-          <w:rFonts w:eastAsia="MS Mincho"/>
-          <w:sz w:val="16"/>
-          <w:szCs w:val="16"/>
-        </w:rPr>
-        <w:t>]</w:t>
-      </w:r>
-      <w:r>
-        <w:rPr>
-          <w:rFonts w:eastAsia="MS Mincho"/>
-          <w:sz w:val="16"/>
-          <w:szCs w:val="16"/>
-        </w:rPr>
-        <w:t xml:space="preserve"> </w:t>
-      </w:r>
-      <w:r>
-        <w:rPr>
-          <w:sz w:val="16"/>
-          <w:szCs w:val="16"/>
-          <w:lang w:bidi="hi-IN"/>
-        </w:rPr>
-        <w:t xml:space="preserve">A. Robb, A. </w:t>
-      </w:r>
-      <w:proofErr w:type="spellStart"/>
-      <w:r>
-        <w:rPr>
-          <w:sz w:val="16"/>
-          <w:szCs w:val="16"/>
-          <w:lang w:bidi="hi-IN"/>
-        </w:rPr>
-        <w:t>Kleinsmith</w:t>
-      </w:r>
-      <w:proofErr w:type="spellEnd"/>
-      <w:r>
-        <w:rPr>
-          <w:sz w:val="16"/>
-          <w:szCs w:val="16"/>
-          <w:lang w:bidi="hi-IN"/>
-        </w:rPr>
-        <w:t xml:space="preserve">, A. </w:t>
-      </w:r>
-      <w:proofErr w:type="spellStart"/>
-      <w:r>
-        <w:rPr>
-          <w:sz w:val="16"/>
-          <w:szCs w:val="16"/>
-          <w:lang w:bidi="hi-IN"/>
-        </w:rPr>
-        <w:t>Cordar</w:t>
-      </w:r>
-      <w:proofErr w:type="spellEnd"/>
-      <w:r>
-        <w:rPr>
-          <w:sz w:val="16"/>
-          <w:szCs w:val="16"/>
-          <w:lang w:bidi="hi-IN"/>
-        </w:rPr>
-        <w:t xml:space="preserve">, C. White, S. </w:t>
-      </w:r>
-      <w:proofErr w:type="spellStart"/>
-      <w:r>
-        <w:rPr>
-          <w:sz w:val="16"/>
-          <w:szCs w:val="16"/>
-          <w:lang w:bidi="hi-IN"/>
-        </w:rPr>
-        <w:t>Lampotang</w:t>
-      </w:r>
-      <w:proofErr w:type="spellEnd"/>
-      <w:r>
-        <w:rPr>
-          <w:sz w:val="16"/>
-          <w:szCs w:val="16"/>
-          <w:lang w:bidi="hi-IN"/>
-        </w:rPr>
-        <w:t>,</w:t>
+        <w:t>397–409, 2014.</w:t>
       </w:r>
     </w:p>
     <w:p>
@@ -1532,11 +2209,97 @@
       </w:pPr>
       <w:r>
         <w:rPr>
+          <w:rFonts w:eastAsia="MS Mincho"/>
+          <w:sz w:val="16"/>
+          <w:szCs w:val="16"/>
+        </w:rPr>
+        <w:t>[</w:t>
+      </w:r>
+      <w:r>
+        <w:rPr>
+          <w:rFonts w:eastAsia="MS Mincho"/>
+          <w:sz w:val="16"/>
+          <w:szCs w:val="16"/>
+        </w:rPr>
+        <w:t>5</w:t>
+      </w:r>
+      <w:r>
+        <w:rPr>
+          <w:rFonts w:eastAsia="MS Mincho"/>
+          <w:sz w:val="16"/>
+          <w:szCs w:val="16"/>
+        </w:rPr>
+        <w:t>]</w:t>
+      </w:r>
+      <w:r>
+        <w:rPr>
+          <w:rFonts w:eastAsia="MS Mincho"/>
+          <w:sz w:val="16"/>
+          <w:szCs w:val="16"/>
+        </w:rPr>
+        <w:t xml:space="preserve"> </w:t>
+      </w:r>
+      <w:r>
+        <w:rPr>
           <w:sz w:val="16"/>
           <w:szCs w:val="16"/>
           <w:lang w:bidi="hi-IN"/>
         </w:rPr>
-        <w:t>A. Wendling, and B. Lok. Do variations in agency indirectly affect</w:t>
+        <w:t xml:space="preserve">A. Robb, A. </w:t>
+      </w:r>
+      <w:proofErr w:type="spellStart"/>
+      <w:r>
+        <w:rPr>
+          <w:sz w:val="16"/>
+          <w:szCs w:val="16"/>
+          <w:lang w:bidi="hi-IN"/>
+        </w:rPr>
+        <w:t>Kleinsmith</w:t>
+      </w:r>
+      <w:proofErr w:type="spellEnd"/>
+      <w:r>
+        <w:rPr>
+          <w:sz w:val="16"/>
+          <w:szCs w:val="16"/>
+          <w:lang w:bidi="hi-IN"/>
+        </w:rPr>
+        <w:t xml:space="preserve">, A. </w:t>
+      </w:r>
+      <w:proofErr w:type="spellStart"/>
+      <w:r>
+        <w:rPr>
+          <w:sz w:val="16"/>
+          <w:szCs w:val="16"/>
+          <w:lang w:bidi="hi-IN"/>
+        </w:rPr>
+        <w:t>Cordar</w:t>
+      </w:r>
+      <w:proofErr w:type="spellEnd"/>
+      <w:r>
+        <w:rPr>
+          <w:sz w:val="16"/>
+          <w:szCs w:val="16"/>
+          <w:lang w:bidi="hi-IN"/>
+        </w:rPr>
+        <w:t xml:space="preserve">, C. White, S. </w:t>
+      </w:r>
+      <w:proofErr w:type="spellStart"/>
+      <w:r>
+        <w:rPr>
+          <w:sz w:val="16"/>
+          <w:szCs w:val="16"/>
+          <w:lang w:bidi="hi-IN"/>
+        </w:rPr>
+        <w:t>Lampotang</w:t>
+      </w:r>
+      <w:proofErr w:type="spellEnd"/>
+      <w:r>
+        <w:rPr>
+          <w:sz w:val="16"/>
+          <w:szCs w:val="16"/>
+          <w:lang w:bidi="hi-IN"/>
+        </w:rPr>
+        <w:t>,</w:t>
       </w:r>
     </w:p>
     <w:p>
@@ -1556,103 +2319,96 @@
           <w:szCs w:val="16"/>
           <w:lang w:bidi="hi-IN"/>
         </w:rPr>
-        <w:t>behavior with others? an analysis of gaze behavior. IEEE transactions</w:t>
+        <w:t>A. Wendling, and B. Lok. Do variations in agency indirectly affect</w:t>
       </w:r>
     </w:p>
     <w:p>
       <w:pPr>
-        <w:rPr>
-          <w:rFonts w:eastAsia="MS Mincho"/>
-          <w:sz w:val="16"/>
-          <w:szCs w:val="16"/>
-        </w:rPr>
-      </w:pPr>
-      <w:r>
+        <w:autoSpaceDE w:val="0"/>
+        <w:autoSpaceDN w:val="0"/>
+        <w:adjustRightInd w:val="0"/>
         <w:rPr>
           <w:sz w:val="16"/>
           <w:szCs w:val="16"/>
           <w:lang w:bidi="hi-IN"/>
         </w:rPr>
-        <w:t>on visualization and computer graphics, 22(4):1336–1345, 2016.</w:t>
-      </w:r>
-      <w:r>
-        <w:rPr>
-          <w:rFonts w:eastAsia="MS Mincho"/>
-          <w:sz w:val="16"/>
-          <w:szCs w:val="16"/>
-        </w:rPr>
-        <w:t xml:space="preserve"> </w:t>
+      </w:pPr>
+      <w:r>
+        <w:rPr>
+          <w:sz w:val="16"/>
+          <w:szCs w:val="16"/>
+          <w:lang w:bidi="hi-IN"/>
+        </w:rPr>
+        <w:t>behavior with others? an analysis of gaze behavior. IEEE transactions</w:t>
       </w:r>
     </w:p>
     <w:p>
-      <w:r>
-        <w:rPr>
-          <w:sz w:val="16"/>
-          <w:szCs w:val="16"/>
-        </w:rPr>
-        <w:t>[</w:t>
-      </w:r>
-      <w:r>
-        <w:rPr>
-          <w:sz w:val="16"/>
-          <w:szCs w:val="16"/>
-        </w:rPr>
-        <w:t>6</w:t>
-      </w:r>
-      <w:r>
-        <w:rPr>
-          <w:sz w:val="16"/>
-          <w:szCs w:val="16"/>
-        </w:rPr>
-        <w:t xml:space="preserve">] </w:t>
+      <w:pPr>
+        <w:rPr>
+          <w:rFonts w:eastAsia="MS Mincho"/>
+          <w:sz w:val="16"/>
+          <w:szCs w:val="16"/>
+        </w:rPr>
+      </w:pPr>
+      <w:r>
+        <w:rPr>
+          <w:sz w:val="16"/>
+          <w:szCs w:val="16"/>
+          <w:lang w:bidi="hi-IN"/>
+        </w:rPr>
+        <w:t>on visualization and computer graphics, 22(4):1336–1345, 2016.</w:t>
+      </w:r>
+      <w:r>
+        <w:rPr>
+          <w:rFonts w:eastAsia="MS Mincho"/>
+          <w:sz w:val="16"/>
+          <w:szCs w:val="16"/>
+        </w:rPr>
+        <w:t xml:space="preserve"> </w:t>
       </w:r>
     </w:p>
     <w:p>
       <w:pPr>
-        <w:pStyle w:val="FigureCaption"/>
-      </w:pPr>
-      <w:r>
+        <w:rPr>
+          <w:sz w:val="16"/>
+          <w:szCs w:val="16"/>
+        </w:rPr>
+      </w:pPr>
+      <w:r>
+        <w:rPr>
+          <w:sz w:val="16"/>
+          <w:szCs w:val="16"/>
+        </w:rPr>
         <w:t>[</w:t>
       </w:r>
       <w:r>
-        <w:t>7</w:t>
-      </w:r>
-      <w:r>
+        <w:rPr>
+          <w:sz w:val="16"/>
+          <w:szCs w:val="16"/>
+        </w:rPr>
+        <w:t>6</w:t>
+      </w:r>
+      <w:r>
+        <w:rPr>
+          <w:sz w:val="16"/>
+          <w:szCs w:val="16"/>
+        </w:rPr>
         <w:t xml:space="preserve">] </w:t>
       </w:r>
-    </w:p>
-    <w:p>
-      <w:pPr>
-        <w:pStyle w:val="FigureCaption"/>
-      </w:pPr>
-      <w:r>
-        <w:t>[</w:t>
-      </w:r>
-      <w:r>
-        <w:t>8</w:t>
-      </w:r>
-      <w:r>
-        <w:t xml:space="preserve">] </w:t>
-      </w:r>
-    </w:p>
-    <w:p>
-      <w:pPr>
-        <w:pStyle w:val="Abstract"/>
-      </w:pPr>
-    </w:p>
-    <w:p/>
-    <w:p>
-      <w:pPr>
-        <w:pStyle w:val="FigureCaption"/>
-        <w:rPr>
-          <w:sz w:val="20"/>
-          <w:szCs w:val="20"/>
-        </w:rPr>
-      </w:pPr>
+      <w:hyperlink r:id="rId12" w:history="1">
+        <w:r>
+          <w:rPr>
+            <w:rStyle w:val="Hyperlink"/>
+            <w:sz w:val="16"/>
+            <w:szCs w:val="16"/>
+          </w:rPr>
+          <w:t>https://www.nike.com/us/en_us/c/nike-plus/training-app</w:t>
+        </w:r>
+      </w:hyperlink>
     </w:p>
     <w:sectPr>
-      <w:headerReference w:type="default" r:id="rId9"/>
-      <w:footerReference w:type="default" r:id="rId10"/>
+      <w:headerReference w:type="default" r:id="rId13"/>
+      <w:footerReference w:type="default" r:id="rId14"/>
       <w:type w:val="continuous"/>
       <w:pgSz w:w="12240" w:h="15840" w:code="1"/>
       <w:pgMar w:top="1008" w:right="936" w:bottom="1008" w:left="936" w:header="432" w:footer="432" w:gutter="0"/>
@@ -1733,7 +2489,7 @@
       <w:rPr>
         <w:noProof/>
       </w:rPr>
-      <w:t>1</w:t>
+      <w:t>2</w:t>
     </w:r>
     <w:r>
       <w:fldChar w:fldCharType="end"/>
@@ -3599,6 +4355,119 @@
       <w:pPr>
         <w:ind w:left="288"/>
       </w:pPr>
+    </w:lvl>
+  </w:abstractNum>
+  <w:abstractNum w:abstractNumId="35" w15:restartNumberingAfterBreak="0">
+    <w:nsid w:val="794B17A9"/>
+    <w:multiLevelType w:val="hybridMultilevel"/>
+    <w:tmpl w:val="CE589C2E"/>
+    <w:lvl w:ilvl="0" w:tplc="04090001">
+      <w:start w:val="1"/>
+      <w:numFmt w:val="bullet"/>
+      <w:lvlText w:val=""/>
+      <w:lvlJc w:val="left"/>
+      <w:pPr>
+        <w:ind w:left="922" w:hanging="360"/>
+      </w:pPr>
+      <w:rPr>
+        <w:rFonts w:ascii="Symbol" w:hAnsi="Symbol" w:hint="default"/>
+      </w:rPr>
+    </w:lvl>
+    <w:lvl w:ilvl="1" w:tplc="04090003" w:tentative="1">
+      <w:start w:val="1"/>
+      <w:numFmt w:val="bullet"/>
+      <w:lvlText w:val="o"/>
+      <w:lvlJc w:val="left"/>
+      <w:pPr>
+        <w:ind w:left="1642" w:hanging="360"/>
+      </w:pPr>
+      <w:rPr>
+        <w:rFonts w:ascii="Courier New" w:hAnsi="Courier New" w:cs="Courier New" w:hint="default"/>
+      </w:rPr>
+    </w:lvl>
+    <w:lvl w:ilvl="2" w:tplc="04090005" w:tentative="1">
+      <w:start w:val="1"/>
+      <w:numFmt w:val="bullet"/>
+      <w:lvlText w:val=""/>
+      <w:lvlJc w:val="left"/>
+      <w:pPr>
+        <w:ind w:left="2362" w:hanging="360"/>
+      </w:pPr>
+      <w:rPr>
+        <w:rFonts w:ascii="Wingdings" w:hAnsi="Wingdings" w:hint="default"/>
+      </w:rPr>
+    </w:lvl>
+    <w:lvl w:ilvl="3" w:tplc="04090001" w:tentative="1">
+      <w:start w:val="1"/>
+      <w:numFmt w:val="bullet"/>
+      <w:lvlText w:val=""/>
+      <w:lvlJc w:val="left"/>
+      <w:pPr>
+        <w:ind w:left="3082" w:hanging="360"/>
+      </w:pPr>
+      <w:rPr>
+        <w:rFonts w:ascii="Symbol" w:hAnsi="Symbol" w:hint="default"/>
+      </w:rPr>
+    </w:lvl>
+    <w:lvl w:ilvl="4" w:tplc="04090003" w:tentative="1">
+      <w:start w:val="1"/>
+      <w:numFmt w:val="bullet"/>
+      <w:lvlText w:val="o"/>
+      <w:lvlJc w:val="left"/>
+      <w:pPr>
+        <w:ind w:left="3802" w:hanging="360"/>
+      </w:pPr>
+      <w:rPr>
+        <w:rFonts w:ascii="Courier New" w:hAnsi="Courier New" w:cs="Courier New" w:hint="default"/>
+      </w:rPr>
+    </w:lvl>
+    <w:lvl w:ilvl="5" w:tplc="04090005" w:tentative="1">
+      <w:start w:val="1"/>
+      <w:numFmt w:val="bullet"/>
+      <w:lvlText w:val=""/>
+      <w:lvlJc w:val="left"/>
+      <w:pPr>
+        <w:ind w:left="4522" w:hanging="360"/>
+      </w:pPr>
+      <w:rPr>
+        <w:rFonts w:ascii="Wingdings" w:hAnsi="Wingdings" w:hint="default"/>
+      </w:rPr>
+    </w:lvl>
+    <w:lvl w:ilvl="6" w:tplc="04090001" w:tentative="1">
+      <w:start w:val="1"/>
+      <w:numFmt w:val="bullet"/>
+      <w:lvlText w:val=""/>
+      <w:lvlJc w:val="left"/>
+      <w:pPr>
+        <w:ind w:left="5242" w:hanging="360"/>
+      </w:pPr>
+      <w:rPr>
+        <w:rFonts w:ascii="Symbol" w:hAnsi="Symbol" w:hint="default"/>
+      </w:rPr>
+    </w:lvl>
+    <w:lvl w:ilvl="7" w:tplc="04090003" w:tentative="1">
+      <w:start w:val="1"/>
+      <w:numFmt w:val="bullet"/>
+      <w:lvlText w:val="o"/>
+      <w:lvlJc w:val="left"/>
+      <w:pPr>
+        <w:ind w:left="5962" w:hanging="360"/>
+      </w:pPr>
+      <w:rPr>
+        <w:rFonts w:ascii="Courier New" w:hAnsi="Courier New" w:cs="Courier New" w:hint="default"/>
+      </w:rPr>
+    </w:lvl>
+    <w:lvl w:ilvl="8" w:tplc="04090005" w:tentative="1">
+      <w:start w:val="1"/>
+      <w:numFmt w:val="bullet"/>
+      <w:lvlText w:val=""/>
+      <w:lvlJc w:val="left"/>
+      <w:pPr>
+        <w:ind w:left="6682" w:hanging="360"/>
+      </w:pPr>
+      <w:rPr>
+        <w:rFonts w:ascii="Wingdings" w:hAnsi="Wingdings" w:hint="default"/>
+      </w:rPr>
     </w:lvl>
   </w:abstractNum>
   <w:num w:numId="1">
@@ -3883,6 +4752,9 @@
   <w:num w:numId="44">
     <w:abstractNumId w:val="17"/>
   </w:num>
+  <w:num w:numId="45">
+    <w:abstractNumId w:val="35"/>
+  </w:num>
 </w:numbering>
 </file>
 
@@ -3976,7 +4848,7 @@
     <w:lsdException w:name="Hyperlink" w:semiHidden="1" w:unhideWhenUsed="1"/>
     <w:lsdException w:name="FollowedHyperlink" w:semiHidden="1" w:unhideWhenUsed="1"/>
     <w:lsdException w:name="Strong" w:qFormat="1"/>
-    <w:lsdException w:name="Emphasis" w:qFormat="1"/>
+    <w:lsdException w:name="Emphasis" w:uiPriority="20" w:qFormat="1"/>
     <w:lsdException w:name="Document Map" w:semiHidden="1" w:unhideWhenUsed="1"/>
     <w:lsdException w:name="Plain Text" w:semiHidden="1" w:unhideWhenUsed="1"/>
     <w:lsdException w:name="E-mail Signature" w:semiHidden="1" w:unhideWhenUsed="1"/>
@@ -4953,6 +5825,29 @@
     <w:link w:val="BodyText"/>
     <w:rsid w:val="00B779BF"/>
   </w:style>
+  <w:style w:type="character" w:styleId="UnresolvedMention">
+    <w:name w:val="Unresolved Mention"/>
+    <w:basedOn w:val="DefaultParagraphFont"/>
+    <w:uiPriority w:val="99"/>
+    <w:semiHidden/>
+    <w:unhideWhenUsed/>
+    <w:rsid w:val="00EE20C0"/>
+    <w:rPr>
+      <w:color w:val="808080"/>
+      <w:shd w:val="clear" w:color="auto" w:fill="E6E6E6"/>
+    </w:rPr>
+  </w:style>
+  <w:style w:type="character" w:styleId="Emphasis">
+    <w:name w:val="Emphasis"/>
+    <w:basedOn w:val="DefaultParagraphFont"/>
+    <w:uiPriority w:val="20"/>
+    <w:qFormat/>
+    <w:rsid w:val="00EE20C0"/>
+    <w:rPr>
+      <w:i/>
+      <w:iCs/>
+    </w:rPr>
+  </w:style>
 </w:styles>
 </file>
 
@@ -5246,7 +6141,7 @@
 </file>
 
 <file path=customXml/itemProps1.xml><?xml version="1.0" encoding="utf-8"?>
-<ds:datastoreItem xmlns:ds="http://schemas.openxmlformats.org/officeDocument/2006/customXml" ds:itemID="{5DB305A7-F972-46E0-86B2-5D622EB12CF7}">
+<ds:datastoreItem xmlns:ds="http://schemas.openxmlformats.org/officeDocument/2006/customXml" ds:itemID="{C441CD48-CDDA-43D4-B09D-850C8A82B290}">
   <ds:schemaRefs>
     <ds:schemaRef ds:uri="http://schemas.openxmlformats.org/officeDocument/2006/bibliography"/>
   </ds:schemaRefs>

</xml_diff>